<commit_message>
Finished documentions and bonuses file
</commit_message>
<xml_diff>
--- a/dotNet5781_2033_0032/dotNet5781_03B_2033_0032/בונוסים.docx
+++ b/dotNet5781_2033_0032/dotNet5781_03B_2033_0032/בונוסים.docx
@@ -42,16 +42,17 @@
           <w:rFonts w:ascii="Gisha" w:hAnsi="Gisha" w:cs="Gisha"/>
           <w:b/>
           <w:bCs/>
+          <w:noProof/>
           <w:rtl/>
         </w:rPr>
         <w:drawing>
-          <wp:anchor distT="0" distB="0" distL="114300" distR="114300" simplePos="0" relativeHeight="251667456" behindDoc="0" locked="0" layoutInCell="1" allowOverlap="1" wp14:anchorId="78ADE397" wp14:editId="3042678A">
+          <wp:anchor distT="0" distB="0" distL="114300" distR="114300" simplePos="0" relativeHeight="251667456" behindDoc="0" locked="0" layoutInCell="1" allowOverlap="1" wp14:anchorId="78ADE397" wp14:editId="68DC9AB9">
             <wp:simplePos x="0" y="0"/>
             <wp:positionH relativeFrom="margin">
               <wp:posOffset>-869315</wp:posOffset>
             </wp:positionH>
             <wp:positionV relativeFrom="page">
-              <wp:posOffset>1439545</wp:posOffset>
+              <wp:posOffset>1642182</wp:posOffset>
             </wp:positionV>
             <wp:extent cx="1788160" cy="1439545"/>
             <wp:effectExtent l="0" t="0" r="2540" b="8255"/>
@@ -105,17 +106,140 @@
           <w:rFonts w:ascii="Gisha" w:hAnsi="Gisha" w:cs="Gisha"/>
           <w:b/>
           <w:bCs/>
+          <w:rtl/>
+        </w:rPr>
+        <w:t xml:space="preserve">נועם </w:t>
+      </w:r>
+      <w:proofErr w:type="spellStart"/>
+      <w:r>
+        <w:rPr>
+          <w:rFonts w:ascii="Gisha" w:hAnsi="Gisha" w:cs="Gisha" w:hint="cs"/>
+          <w:b/>
+          <w:bCs/>
+          <w:rtl/>
+        </w:rPr>
+        <w:t>שויבר</w:t>
+      </w:r>
+      <w:proofErr w:type="spellEnd"/>
+      <w:r>
+        <w:rPr>
+          <w:rFonts w:ascii="Gisha" w:hAnsi="Gisha" w:cs="Gisha" w:hint="cs"/>
+          <w:b/>
+          <w:bCs/>
+          <w:rtl/>
+        </w:rPr>
+        <w:t xml:space="preserve"> </w:t>
+      </w:r>
+      <w:r>
+        <w:rPr>
+          <w:rFonts w:ascii="Gisha" w:hAnsi="Gisha" w:cs="Gisha"/>
+          <w:b/>
+          <w:bCs/>
+          <w:rtl/>
+        </w:rPr>
+        <w:t>–</w:t>
+      </w:r>
+      <w:r>
+        <w:rPr>
+          <w:rFonts w:ascii="Gisha" w:hAnsi="Gisha" w:cs="Gisha" w:hint="cs"/>
+          <w:b/>
+          <w:bCs/>
+          <w:rtl/>
+        </w:rPr>
+        <w:t xml:space="preserve"> 214120032</w:t>
+      </w:r>
+      <w:r>
+        <w:rPr>
+          <w:rFonts w:ascii="Gisha" w:hAnsi="Gisha" w:cs="Gisha"/>
+          <w:b/>
+          <w:bCs/>
+          <w:rtl/>
+        </w:rPr>
+        <w:br/>
+      </w:r>
+      <w:r>
+        <w:rPr>
+          <w:rFonts w:ascii="Gisha" w:hAnsi="Gisha" w:cs="Gisha" w:hint="cs"/>
+          <w:b/>
+          <w:bCs/>
+          <w:rtl/>
+        </w:rPr>
+        <w:t xml:space="preserve">אחיה </w:t>
+      </w:r>
+      <w:proofErr w:type="spellStart"/>
+      <w:r>
+        <w:rPr>
+          <w:rFonts w:ascii="Gisha" w:hAnsi="Gisha" w:cs="Gisha" w:hint="cs"/>
+          <w:b/>
+          <w:bCs/>
+          <w:rtl/>
+        </w:rPr>
+        <w:t>דנציגר</w:t>
+      </w:r>
+      <w:proofErr w:type="spellEnd"/>
+      <w:r>
+        <w:rPr>
+          <w:rFonts w:ascii="Gisha" w:hAnsi="Gisha" w:cs="Gisha" w:hint="cs"/>
+          <w:b/>
+          <w:bCs/>
+          <w:rtl/>
+        </w:rPr>
+        <w:t xml:space="preserve"> </w:t>
+      </w:r>
+      <w:r>
+        <w:rPr>
+          <w:rFonts w:ascii="Gisha" w:hAnsi="Gisha" w:cs="Gisha"/>
+          <w:b/>
+          <w:bCs/>
+          <w:rtl/>
+        </w:rPr>
+        <w:t>–</w:t>
+      </w:r>
+      <w:r>
+        <w:rPr>
+          <w:rFonts w:ascii="Gisha" w:hAnsi="Gisha" w:cs="Gisha" w:hint="cs"/>
+          <w:b/>
+          <w:bCs/>
+          <w:rtl/>
+        </w:rPr>
+        <w:t xml:space="preserve"> </w:t>
+      </w:r>
+      <w:r>
+        <w:rPr>
+          <w:rFonts w:ascii="Gisha" w:hAnsi="Gisha" w:cs="Gisha"/>
+          <w:b/>
+          <w:bCs/>
+          <w:rtl/>
+        </w:rPr>
+        <w:t>214092033</w:t>
+      </w:r>
+    </w:p>
+    <w:p>
+      <w:pPr>
+        <w:rPr>
+          <w:rFonts w:ascii="Gisha" w:hAnsi="Gisha" w:cs="Gisha"/>
+          <w:b/>
+          <w:bCs/>
+          <w:rtl/>
+        </w:rPr>
+      </w:pPr>
+      <w:r>
+        <w:rPr>
+          <w:rFonts w:ascii="Gisha" w:hAnsi="Gisha" w:cs="Gisha"/>
+          <w:b/>
+          <w:bCs/>
+          <w:noProof/>
           <w:u w:val="single"/>
           <w:rtl/>
         </w:rPr>
         <w:drawing>
-          <wp:anchor distT="0" distB="0" distL="114300" distR="114300" simplePos="0" relativeHeight="251660288" behindDoc="0" locked="0" layoutInCell="1" allowOverlap="1" wp14:anchorId="7A74F8F0" wp14:editId="501E3D33">
+          <wp:anchor distT="0" distB="0" distL="114300" distR="114300" simplePos="0" relativeHeight="251660288" behindDoc="0" locked="0" layoutInCell="1" allowOverlap="1" wp14:anchorId="7A74F8F0" wp14:editId="2FA9EB96">
             <wp:simplePos x="0" y="0"/>
             <wp:positionH relativeFrom="column">
-              <wp:posOffset>921139</wp:posOffset>
+              <wp:posOffset>920750</wp:posOffset>
             </wp:positionH>
             <wp:positionV relativeFrom="page">
-              <wp:posOffset>1552944</wp:posOffset>
+              <wp:posOffset>1755212</wp:posOffset>
             </wp:positionV>
             <wp:extent cx="1415415" cy="500380"/>
             <wp:effectExtent l="0" t="0" r="0" b="0"/>
@@ -164,128 +288,6 @@
           </wp:anchor>
         </w:drawing>
       </w:r>
-      <w:r>
-        <w:rPr>
-          <w:rFonts w:ascii="Gisha" w:hAnsi="Gisha" w:cs="Gisha"/>
-          <w:b/>
-          <w:bCs/>
-          <w:rtl/>
-        </w:rPr>
-        <w:t xml:space="preserve">נועם </w:t>
-      </w:r>
-      <w:proofErr w:type="spellStart"/>
-      <w:r>
-        <w:rPr>
-          <w:rFonts w:ascii="Gisha" w:hAnsi="Gisha" w:cs="Gisha" w:hint="cs"/>
-          <w:b/>
-          <w:bCs/>
-          <w:rtl/>
-        </w:rPr>
-        <w:t>שויבר</w:t>
-      </w:r>
-      <w:proofErr w:type="spellEnd"/>
-      <w:r>
-        <w:rPr>
-          <w:rFonts w:ascii="Gisha" w:hAnsi="Gisha" w:cs="Gisha" w:hint="cs"/>
-          <w:b/>
-          <w:bCs/>
-          <w:rtl/>
-        </w:rPr>
-        <w:t xml:space="preserve"> </w:t>
-      </w:r>
-      <w:r>
-        <w:rPr>
-          <w:rFonts w:ascii="Gisha" w:hAnsi="Gisha" w:cs="Gisha"/>
-          <w:b/>
-          <w:bCs/>
-          <w:rtl/>
-        </w:rPr>
-        <w:t>–</w:t>
-      </w:r>
-      <w:r>
-        <w:rPr>
-          <w:rFonts w:ascii="Gisha" w:hAnsi="Gisha" w:cs="Gisha" w:hint="cs"/>
-          <w:b/>
-          <w:bCs/>
-          <w:rtl/>
-        </w:rPr>
-        <w:t xml:space="preserve"> 214120032</w:t>
-      </w:r>
-      <w:r>
-        <w:rPr>
-          <w:rFonts w:ascii="Gisha" w:hAnsi="Gisha" w:cs="Gisha"/>
-          <w:b/>
-          <w:bCs/>
-          <w:rtl/>
-        </w:rPr>
-        <w:br/>
-      </w:r>
-      <w:r>
-        <w:rPr>
-          <w:rFonts w:ascii="Gisha" w:hAnsi="Gisha" w:cs="Gisha" w:hint="cs"/>
-          <w:b/>
-          <w:bCs/>
-          <w:rtl/>
-        </w:rPr>
-        <w:t xml:space="preserve">אחיה </w:t>
-      </w:r>
-      <w:proofErr w:type="spellStart"/>
-      <w:r>
-        <w:rPr>
-          <w:rFonts w:ascii="Gisha" w:hAnsi="Gisha" w:cs="Gisha" w:hint="cs"/>
-          <w:b/>
-          <w:bCs/>
-          <w:rtl/>
-        </w:rPr>
-        <w:t>דנציגר</w:t>
-      </w:r>
-      <w:proofErr w:type="spellEnd"/>
-      <w:r>
-        <w:rPr>
-          <w:rFonts w:ascii="Gisha" w:hAnsi="Gisha" w:cs="Gisha" w:hint="cs"/>
-          <w:b/>
-          <w:bCs/>
-          <w:rtl/>
-        </w:rPr>
-        <w:t xml:space="preserve"> </w:t>
-      </w:r>
-      <w:r>
-        <w:rPr>
-          <w:rFonts w:ascii="Gisha" w:hAnsi="Gisha" w:cs="Gisha"/>
-          <w:b/>
-          <w:bCs/>
-          <w:rtl/>
-        </w:rPr>
-        <w:t>–</w:t>
-      </w:r>
-      <w:r>
-        <w:rPr>
-          <w:rFonts w:ascii="Gisha" w:hAnsi="Gisha" w:cs="Gisha" w:hint="cs"/>
-          <w:b/>
-          <w:bCs/>
-          <w:rtl/>
-        </w:rPr>
-        <w:t xml:space="preserve"> </w:t>
-      </w:r>
-      <w:r>
-        <w:rPr>
-          <w:rFonts w:ascii="Gisha" w:hAnsi="Gisha" w:cs="Gisha"/>
-          <w:b/>
-          <w:bCs/>
-          <w:rtl/>
-        </w:rPr>
-        <w:t>214092033</w:t>
-      </w:r>
-    </w:p>
-    <w:p>
-      <w:pPr>
-        <w:rPr>
-          <w:rFonts w:ascii="Gisha" w:hAnsi="Gisha" w:cs="Gisha"/>
-          <w:b/>
-          <w:bCs/>
-          <w:rtl/>
-        </w:rPr>
-      </w:pPr>
     </w:p>
     <w:p>
       <w:pPr>
@@ -305,16 +307,17 @@
           <w:rFonts w:ascii="Gisha" w:hAnsi="Gisha" w:cs="Gisha"/>
           <w:b/>
           <w:bCs/>
+          <w:noProof/>
           <w:rtl/>
         </w:rPr>
         <w:drawing>
-          <wp:anchor distT="0" distB="0" distL="114300" distR="114300" simplePos="0" relativeHeight="251659264" behindDoc="0" locked="0" layoutInCell="1" allowOverlap="1" wp14:anchorId="4F4A026B" wp14:editId="7F12F1A5">
+          <wp:anchor distT="0" distB="0" distL="114300" distR="114300" simplePos="0" relativeHeight="251659264" behindDoc="0" locked="0" layoutInCell="1" allowOverlap="1" wp14:anchorId="4F4A026B" wp14:editId="19289C27">
             <wp:simplePos x="0" y="0"/>
             <wp:positionH relativeFrom="column">
               <wp:posOffset>923290</wp:posOffset>
             </wp:positionH>
             <wp:positionV relativeFrom="page">
-              <wp:posOffset>2030371</wp:posOffset>
+              <wp:posOffset>2232732</wp:posOffset>
             </wp:positionV>
             <wp:extent cx="1362075" cy="859155"/>
             <wp:effectExtent l="0" t="0" r="9525" b="0"/>
@@ -371,7 +374,79 @@
           <w:u w:val="single"/>
           <w:rtl/>
         </w:rPr>
-        <w:t>העשרת ממ</w:t>
+        <w:t>העשרת ממשק גרפי</w:t>
+      </w:r>
+      <w:r>
+        <w:rPr>
+          <w:rFonts w:ascii="Gisha" w:hAnsi="Gisha" w:cs="Gisha" w:hint="cs"/>
+          <w:b/>
+          <w:bCs/>
+          <w:rtl/>
+        </w:rPr>
+        <w:t xml:space="preserve"> </w:t>
+      </w:r>
+      <w:r>
+        <w:rPr>
+          <w:rFonts w:ascii="Gisha" w:hAnsi="Gisha" w:cs="Gisha"/>
+          <w:b/>
+          <w:bCs/>
+          <w:rtl/>
+        </w:rPr>
+        <w:t>–</w:t>
+      </w:r>
+      <w:r>
+        <w:rPr>
+          <w:rFonts w:ascii="Gisha" w:hAnsi="Gisha" w:cs="Gisha" w:hint="cs"/>
+          <w:b/>
+          <w:bCs/>
+          <w:rtl/>
+        </w:rPr>
+        <w:t xml:space="preserve"> </w:t>
+      </w:r>
+      <w:r>
+        <w:rPr>
+          <w:rFonts w:ascii="Gisha" w:hAnsi="Gisha" w:cs="Gisha" w:hint="cs"/>
+          <w:b/>
+          <w:bCs/>
+          <w:rtl/>
+        </w:rPr>
+        <w:t>הוספת לוגואים, צבעים, כפתורים ותיבות טקסט נוחים לשימוש, שעון</w:t>
+      </w:r>
+      <w:r>
+        <w:rPr>
+          <w:rFonts w:ascii="Gisha" w:hAnsi="Gisha" w:cs="Gisha"/>
+          <w:b/>
+          <w:bCs/>
+          <w:rtl/>
+        </w:rPr>
+        <w:br/>
+      </w:r>
+      <w:r>
+        <w:rPr>
+          <w:rFonts w:ascii="Gisha" w:hAnsi="Gisha" w:cs="Gisha" w:hint="cs"/>
+          <w:b/>
+          <w:bCs/>
+          <w:rtl/>
+        </w:rPr>
+        <w:t>מתעדכן שרושם את זמן הסימולציה</w:t>
+      </w:r>
+      <w:r>
+        <w:rPr>
+          <w:rFonts w:ascii="Gisha" w:hAnsi="Gisha" w:cs="Gisha" w:hint="cs"/>
+          <w:b/>
+          <w:bCs/>
+          <w:rtl/>
+        </w:rPr>
+        <w:t xml:space="preserve">, </w:t>
+      </w:r>
+      <w:r>
+        <w:rPr>
+          <w:rFonts w:ascii="Gisha" w:hAnsi="Gisha" w:cs="Gisha" w:hint="cs"/>
+          <w:b/>
+          <w:bCs/>
+          <w:rtl/>
+        </w:rPr>
+        <w:t>אופציה לראות מספר משתנ</w:t>
       </w:r>
       <w:bookmarkStart w:id="0" w:name="_GoBack"/>
       <w:bookmarkEnd w:id="0"/>
@@ -380,64 +455,9 @@
           <w:rFonts w:ascii="Gisha" w:hAnsi="Gisha" w:cs="Gisha" w:hint="cs"/>
           <w:b/>
           <w:bCs/>
-          <w:u w:val="single"/>
-          <w:rtl/>
-        </w:rPr>
-        <w:t>שק גרפי</w:t>
-      </w:r>
-      <w:r>
-        <w:rPr>
-          <w:rFonts w:ascii="Gisha" w:hAnsi="Gisha" w:cs="Gisha" w:hint="cs"/>
-          <w:b/>
-          <w:bCs/>
-          <w:rtl/>
-        </w:rPr>
-        <w:t xml:space="preserve"> </w:t>
-      </w:r>
-      <w:r>
-        <w:rPr>
-          <w:rFonts w:ascii="Gisha" w:hAnsi="Gisha" w:cs="Gisha"/>
-          <w:b/>
-          <w:bCs/>
-          <w:rtl/>
-        </w:rPr>
-        <w:t>–</w:t>
-      </w:r>
-      <w:r>
-        <w:rPr>
-          <w:rFonts w:ascii="Gisha" w:hAnsi="Gisha" w:cs="Gisha" w:hint="cs"/>
-          <w:b/>
-          <w:bCs/>
-          <w:rtl/>
-        </w:rPr>
-        <w:t xml:space="preserve"> </w:t>
-      </w:r>
-      <w:r>
-        <w:rPr>
-          <w:rFonts w:ascii="Gisha" w:hAnsi="Gisha" w:cs="Gisha" w:hint="cs"/>
-          <w:b/>
-          <w:bCs/>
-          <w:rtl/>
-        </w:rPr>
-        <w:t>הוספת לוגואים, צבעים, כפתורים ותיבות טקסט נוחים לשימוש, שעון</w:t>
-      </w:r>
-      <w:r>
-        <w:rPr>
-          <w:rFonts w:ascii="Gisha" w:hAnsi="Gisha" w:cs="Gisha"/>
-          <w:b/>
-          <w:bCs/>
-          <w:rtl/>
-        </w:rPr>
-        <w:br/>
-      </w:r>
-      <w:r>
-        <w:rPr>
-          <w:rFonts w:ascii="Gisha" w:hAnsi="Gisha" w:cs="Gisha" w:hint="cs"/>
-          <w:b/>
-          <w:bCs/>
-          <w:rtl/>
-        </w:rPr>
-        <w:t>מתעדכן שרושם את זמן הסימולציה</w:t>
+          <w:rtl/>
+        </w:rPr>
+        <w:t>ה של אוטובוסים בכל דף לפי גודל החלון שאפשר לשנות</w:t>
       </w:r>
       <w:r>
         <w:rPr>
@@ -447,33 +467,6 @@
           <w:rtl/>
         </w:rPr>
         <w:t>.</w:t>
-      </w:r>
-      <w:r>
-        <w:rPr>
-          <w:rFonts w:ascii="Gisha" w:hAnsi="Gisha" w:cs="Gisha"/>
-          <w:b/>
-          <w:bCs/>
-          <w:rtl/>
-        </w:rPr>
-        <w:br/>
-      </w:r>
-      <w:r>
-        <w:rPr>
-          <w:rFonts w:ascii="Gisha" w:hAnsi="Gisha" w:cs="Gisha"/>
-          <w:b/>
-          <w:bCs/>
-          <w:rtl/>
-        </w:rPr>
-        <w:br/>
-      </w:r>
-      <w:r>
-        <w:rPr>
-          <w:rFonts w:ascii="Gisha" w:hAnsi="Gisha" w:cs="Gisha"/>
-          <w:b/>
-          <w:bCs/>
-          <w:rtl/>
-        </w:rPr>
-        <w:br/>
       </w:r>
       <w:r>
         <w:rPr>
@@ -523,6 +516,7 @@
     </w:p>
     <w:p>
       <w:pPr>
+        <w:pStyle w:val="a3"/>
         <w:rPr>
           <w:rFonts w:ascii="Gisha" w:hAnsi="Gisha" w:cs="Gisha"/>
           <w:b/>
@@ -531,10 +525,7 @@
       </w:pPr>
       <w:r>
         <w:rPr>
-          <w:rFonts w:ascii="Gisha" w:hAnsi="Gisha" w:cs="Gisha"/>
-          <w:b/>
-          <w:bCs/>
-          <w:u w:val="single"/>
+          <w:noProof/>
           <w:rtl/>
         </w:rPr>
         <w:drawing>
@@ -595,10 +586,7 @@
       </w:r>
       <w:r>
         <w:rPr>
-          <w:rFonts w:ascii="Gisha" w:hAnsi="Gisha" w:cs="Gisha"/>
-          <w:b/>
-          <w:bCs/>
-          <w:u w:val="single"/>
+          <w:noProof/>
           <w:rtl/>
         </w:rPr>
         <w:drawing>
@@ -659,10 +647,7 @@
       </w:r>
       <w:r>
         <w:rPr>
-          <w:rFonts w:ascii="Gisha" w:hAnsi="Gisha" w:cs="Gisha"/>
-          <w:b/>
-          <w:bCs/>
-          <w:u w:val="single"/>
+          <w:noProof/>
           <w:rtl/>
         </w:rPr>
         <w:drawing>
@@ -730,6 +715,15 @@
         </w:rPr>
         <w:br/>
       </w:r>
+      <w:r>
+        <w:rPr>
+          <w:rFonts w:ascii="Gisha" w:hAnsi="Gisha" w:cs="Gisha"/>
+          <w:b/>
+          <w:bCs/>
+          <w:rtl/>
+        </w:rPr>
+        <w:br/>
+      </w:r>
     </w:p>
     <w:p>
       <w:pPr>
@@ -880,33 +874,6 @@
         </w:rPr>
         <w:br/>
       </w:r>
-      <w:r>
-        <w:rPr>
-          <w:rFonts w:ascii="Gisha" w:hAnsi="Gisha" w:cs="Gisha"/>
-          <w:b/>
-          <w:bCs/>
-          <w:rtl/>
-        </w:rPr>
-        <w:br/>
-      </w:r>
-      <w:r>
-        <w:rPr>
-          <w:rFonts w:ascii="Gisha" w:hAnsi="Gisha" w:cs="Gisha"/>
-          <w:b/>
-          <w:bCs/>
-          <w:rtl/>
-        </w:rPr>
-        <w:br/>
-      </w:r>
-      <w:r>
-        <w:rPr>
-          <w:rFonts w:ascii="Gisha" w:hAnsi="Gisha" w:cs="Gisha"/>
-          <w:b/>
-          <w:bCs/>
-          <w:rtl/>
-        </w:rPr>
-        <w:br/>
-      </w:r>
     </w:p>
     <w:p>
       <w:pPr>
@@ -926,19 +893,20 @@
           <w:rFonts w:ascii="Gisha" w:hAnsi="Gisha" w:cs="Gisha"/>
           <w:b/>
           <w:bCs/>
+          <w:noProof/>
           <w:rtl/>
         </w:rPr>
         <w:drawing>
-          <wp:anchor distT="0" distB="0" distL="114300" distR="114300" simplePos="0" relativeHeight="251664384" behindDoc="0" locked="0" layoutInCell="1" allowOverlap="1" wp14:anchorId="002EC300" wp14:editId="4B8734F7">
+          <wp:anchor distT="0" distB="0" distL="114300" distR="114300" simplePos="0" relativeHeight="251664384" behindDoc="0" locked="0" layoutInCell="1" allowOverlap="1" wp14:anchorId="002EC300" wp14:editId="2225C4A0">
             <wp:simplePos x="0" y="0"/>
-            <wp:positionH relativeFrom="column">
-              <wp:posOffset>-760509</wp:posOffset>
+            <wp:positionH relativeFrom="page">
+              <wp:align>left</wp:align>
             </wp:positionH>
             <wp:positionV relativeFrom="page">
-              <wp:posOffset>6621899</wp:posOffset>
+              <wp:posOffset>6330950</wp:posOffset>
             </wp:positionV>
-            <wp:extent cx="3159125" cy="400050"/>
-            <wp:effectExtent l="0" t="0" r="3175" b="0"/>
+            <wp:extent cx="3459480" cy="438150"/>
+            <wp:effectExtent l="0" t="0" r="7620" b="0"/>
             <wp:wrapSquare wrapText="bothSides"/>
             <wp:docPr id="10" name="תמונה 10"/>
             <wp:cNvGraphicFramePr>
@@ -966,7 +934,7 @@
                   <pic:spPr>
                     <a:xfrm>
                       <a:off x="0" y="0"/>
-                      <a:ext cx="3159125" cy="400050"/>
+                      <a:ext cx="3459480" cy="438150"/>
                     </a:xfrm>
                     <a:prstGeom prst="rect">
                       <a:avLst/>
@@ -989,17 +957,18 @@
           <w:rFonts w:ascii="Gisha" w:hAnsi="Gisha" w:cs="Gisha"/>
           <w:b/>
           <w:bCs/>
+          <w:noProof/>
           <w:u w:val="single"/>
           <w:rtl/>
         </w:rPr>
         <w:drawing>
-          <wp:anchor distT="0" distB="0" distL="114300" distR="114300" simplePos="0" relativeHeight="251666432" behindDoc="0" locked="0" layoutInCell="1" allowOverlap="1" wp14:anchorId="41BF5514" wp14:editId="6B2B8A11">
+          <wp:anchor distT="0" distB="0" distL="114300" distR="114300" simplePos="0" relativeHeight="251666432" behindDoc="0" locked="0" layoutInCell="1" allowOverlap="1" wp14:anchorId="41BF5514" wp14:editId="1631FAEC">
             <wp:simplePos x="0" y="0"/>
             <wp:positionH relativeFrom="column">
-              <wp:posOffset>-590911</wp:posOffset>
+              <wp:posOffset>-590550</wp:posOffset>
             </wp:positionH>
             <wp:positionV relativeFrom="paragraph">
-              <wp:posOffset>2219098</wp:posOffset>
+              <wp:posOffset>2631440</wp:posOffset>
             </wp:positionV>
             <wp:extent cx="2899410" cy="1024890"/>
             <wp:effectExtent l="0" t="0" r="0" b="3810"/>
@@ -1189,12 +1158,12 @@
       </w:r>
       <w:r>
         <w:rPr>
-          <w:rFonts w:ascii="Gisha" w:hAnsi="Gisha" w:cs="Gisha"/>
-          <w:b/>
-          <w:bCs/>
-          <w:rtl/>
-        </w:rPr>
-        <w:br/>
+          <w:rFonts w:ascii="Gisha" w:hAnsi="Gisha" w:cs="Gisha" w:hint="cs"/>
+          <w:b/>
+          <w:bCs/>
+          <w:rtl/>
+        </w:rPr>
+        <w:t xml:space="preserve"> </w:t>
       </w:r>
       <w:r>
         <w:rPr>
@@ -1207,30 +1176,169 @@
       </w:r>
       <w:r>
         <w:rPr>
-          <w:rFonts w:ascii="Gisha" w:hAnsi="Gisha" w:cs="Gisha"/>
-          <w:b/>
-          <w:bCs/>
-          <w:rtl/>
-        </w:rPr>
-        <w:br/>
-      </w:r>
-      <w:r>
-        <w:rPr>
-          <w:rFonts w:ascii="Gisha" w:hAnsi="Gisha" w:cs="Gisha"/>
-          <w:b/>
-          <w:bCs/>
-          <w:rtl/>
-        </w:rPr>
-        <w:br/>
-      </w:r>
-      <w:r>
-        <w:rPr>
-          <w:rFonts w:ascii="Gisha" w:hAnsi="Gisha" w:cs="Gisha"/>
-          <w:b/>
-          <w:bCs/>
-          <w:rtl/>
-        </w:rPr>
-        <w:br/>
+          <w:rFonts w:ascii="Gisha" w:hAnsi="Gisha" w:cs="Gisha" w:hint="cs"/>
+          <w:b/>
+          <w:bCs/>
+          <w:rtl/>
+        </w:rPr>
+        <w:t xml:space="preserve"> השיטה שלנו </w:t>
+      </w:r>
+      <w:proofErr w:type="spellStart"/>
+      <w:r>
+        <w:rPr>
+          <w:rFonts w:ascii="Gisha" w:hAnsi="Gisha" w:cs="Gisha" w:hint="cs"/>
+          <w:b/>
+          <w:bCs/>
+          <w:rtl/>
+        </w:rPr>
+        <w:t>לתהליכונים</w:t>
+      </w:r>
+      <w:proofErr w:type="spellEnd"/>
+      <w:r>
+        <w:rPr>
+          <w:rFonts w:ascii="Gisha" w:hAnsi="Gisha" w:cs="Gisha" w:hint="cs"/>
+          <w:b/>
+          <w:bCs/>
+          <w:rtl/>
+        </w:rPr>
+        <w:t xml:space="preserve"> היא הפעלת טיימר (</w:t>
+      </w:r>
+      <w:proofErr w:type="spellStart"/>
+      <w:r>
+        <w:rPr>
+          <w:rFonts w:ascii="Gisha" w:hAnsi="Gisha" w:cs="Gisha" w:hint="cs"/>
+          <w:b/>
+          <w:bCs/>
+          <w:rtl/>
+        </w:rPr>
+        <w:t>מהספריה</w:t>
+      </w:r>
+      <w:proofErr w:type="spellEnd"/>
+      <w:r>
+        <w:rPr>
+          <w:rFonts w:ascii="Gisha" w:hAnsi="Gisha" w:cs="Gisha" w:hint="cs"/>
+          <w:b/>
+          <w:bCs/>
+          <w:rtl/>
+        </w:rPr>
+        <w:t xml:space="preserve"> </w:t>
+      </w:r>
+      <w:r>
+        <w:rPr>
+          <w:rFonts w:ascii="Gisha" w:hAnsi="Gisha" w:cs="Gisha" w:hint="cs"/>
+          <w:b/>
+          <w:bCs/>
+        </w:rPr>
+        <w:t>T</w:t>
+      </w:r>
+      <w:r>
+        <w:rPr>
+          <w:rFonts w:ascii="Gisha" w:hAnsi="Gisha" w:cs="Gisha"/>
+          <w:b/>
+          <w:bCs/>
+        </w:rPr>
+        <w:t>imers</w:t>
+      </w:r>
+      <w:r>
+        <w:rPr>
+          <w:rFonts w:ascii="Gisha" w:hAnsi="Gisha" w:cs="Gisha" w:hint="cs"/>
+          <w:b/>
+          <w:bCs/>
+          <w:rtl/>
+        </w:rPr>
+        <w:t xml:space="preserve">) שמופעל כל שניה בזמן אמת </w:t>
+      </w:r>
+      <w:r>
+        <w:rPr>
+          <w:rFonts w:ascii="Gisha" w:hAnsi="Gisha" w:cs="Gisha"/>
+          <w:b/>
+          <w:bCs/>
+          <w:rtl/>
+        </w:rPr>
+        <w:br/>
+      </w:r>
+      <w:r>
+        <w:rPr>
+          <w:rFonts w:ascii="Gisha" w:hAnsi="Gisha" w:cs="Gisha" w:hint="cs"/>
+          <w:b/>
+          <w:bCs/>
+          <w:rtl/>
+        </w:rPr>
+        <w:t>ושדה בכל מופע שבודק עוד כמה שניות</w:t>
+      </w:r>
+      <w:r>
+        <w:rPr>
+          <w:rFonts w:ascii="Gisha" w:hAnsi="Gisha" w:cs="Gisha"/>
+          <w:b/>
+          <w:bCs/>
+          <w:rtl/>
+        </w:rPr>
+        <w:br/>
+      </w:r>
+      <w:r>
+        <w:rPr>
+          <w:rFonts w:ascii="Gisha" w:hAnsi="Gisha" w:cs="Gisha" w:hint="cs"/>
+          <w:b/>
+          <w:bCs/>
+          <w:rtl/>
+        </w:rPr>
+        <w:t>בזמן סימולציה נשאר עד שהאוטובוס יהיה מוכן. כך באמצעות</w:t>
+      </w:r>
+      <w:r>
+        <w:rPr>
+          <w:rFonts w:ascii="Gisha" w:hAnsi="Gisha" w:cs="Gisha"/>
+          <w:b/>
+          <w:bCs/>
+          <w:rtl/>
+        </w:rPr>
+        <w:br/>
+      </w:r>
+      <w:r>
+        <w:rPr>
+          <w:rFonts w:ascii="Gisha" w:hAnsi="Gisha" w:cs="Gisha" w:hint="cs"/>
+          <w:b/>
+          <w:bCs/>
+          <w:rtl/>
+        </w:rPr>
+        <w:t>חישובים מאוד פשוטים אנו יכולים להציג את הזמן שנשאר עד</w:t>
+      </w:r>
+      <w:r>
+        <w:rPr>
+          <w:rFonts w:ascii="Gisha" w:hAnsi="Gisha" w:cs="Gisha"/>
+          <w:b/>
+          <w:bCs/>
+          <w:rtl/>
+        </w:rPr>
+        <w:br/>
+      </w:r>
+      <w:r>
+        <w:rPr>
+          <w:rFonts w:ascii="Gisha" w:hAnsi="Gisha" w:cs="Gisha" w:hint="cs"/>
+          <w:b/>
+          <w:bCs/>
+          <w:rtl/>
+        </w:rPr>
+        <w:t xml:space="preserve">לסיום בקלות. כל פעם שהטיימר מופעל הוא יוצר </w:t>
+      </w:r>
+      <w:proofErr w:type="spellStart"/>
+      <w:r>
+        <w:rPr>
+          <w:rFonts w:ascii="Gisha" w:hAnsi="Gisha" w:cs="Gisha" w:hint="cs"/>
+          <w:b/>
+          <w:bCs/>
+          <w:rtl/>
+        </w:rPr>
+        <w:t>תהליכון</w:t>
+      </w:r>
+      <w:proofErr w:type="spellEnd"/>
+      <w:r>
+        <w:rPr>
+          <w:rFonts w:ascii="Gisha" w:hAnsi="Gisha" w:cs="Gisha" w:hint="cs"/>
+          <w:b/>
+          <w:bCs/>
+          <w:rtl/>
+        </w:rPr>
+        <w:t xml:space="preserve"> חדש.</w:t>
       </w:r>
       <w:r>
         <w:rPr>
@@ -1295,7 +1403,7 @@
           <w:numId w:val="1"/>
         </w:numPr>
         <w:rPr>
-          <w:rFonts w:ascii="Gisha" w:hAnsi="Gisha" w:cs="Gisha" w:hint="cs"/>
+          <w:rFonts w:ascii="Gisha" w:hAnsi="Gisha" w:cs="Gisha"/>
           <w:b/>
           <w:bCs/>
           <w:rtl/>
@@ -1612,6 +1720,7 @@
     <w:lsdException w:name="HTML Sample" w:semiHidden="1" w:unhideWhenUsed="1"/>
     <w:lsdException w:name="HTML Typewriter" w:semiHidden="1" w:unhideWhenUsed="1"/>
     <w:lsdException w:name="HTML Variable" w:semiHidden="1" w:unhideWhenUsed="1"/>
+    <w:lsdException w:name="Normal Table" w:semiHidden="1" w:unhideWhenUsed="1"/>
     <w:lsdException w:name="annotation subject" w:semiHidden="1" w:unhideWhenUsed="1"/>
     <w:lsdException w:name="No List" w:semiHidden="1" w:unhideWhenUsed="1"/>
     <w:lsdException w:name="Outline List 1" w:semiHidden="1" w:unhideWhenUsed="1"/>
@@ -1658,8 +1767,10 @@
     <w:lsdException w:name="Table Subtle 2" w:semiHidden="1" w:unhideWhenUsed="1"/>
     <w:lsdException w:name="Table Web 1" w:semiHidden="1" w:unhideWhenUsed="1"/>
     <w:lsdException w:name="Table Web 2" w:semiHidden="1" w:unhideWhenUsed="1"/>
+    <w:lsdException w:name="Table Web 3" w:semiHidden="1" w:unhideWhenUsed="1"/>
     <w:lsdException w:name="Balloon Text" w:semiHidden="1" w:unhideWhenUsed="1"/>
     <w:lsdException w:name="Table Grid" w:uiPriority="39"/>
+    <w:lsdException w:name="Table Theme" w:semiHidden="1" w:unhideWhenUsed="1"/>
     <w:lsdException w:name="Placeholder Text" w:semiHidden="1"/>
     <w:lsdException w:name="No Spacing" w:uiPriority="1" w:qFormat="1"/>
     <w:lsdException w:name="Light Shading" w:uiPriority="60"/>

</xml_diff>